<commit_message>
add ref and update website
</commit_message>
<xml_diff>
--- a/docx/chapter-6.docx
+++ b/docx/chapter-6.docx
@@ -4064,7 +4064,38 @@
         <w:t xml:space="preserve"> </w:t>
       </w:r>
       <w:r>
-        <w:t xml:space="preserve">[ADD REF TO EU ACCOUNTABILITY PRINCIPLE Article 29 Data Protection Working Party (2010) Opinion 3/2010 on the Principle of Accountability, 00062/10/EN WP 173. AND Article 29 Data Protection Working Party (2014) Opinion 8/2014 on Recent Developments on the Internet of Things, 14/EN WP233], this in effect would allow people to act as overseers or regulators over their own data: watching how it is used, and demanding action or change to practice when they see data use that goes against their wishes.</w:t>
+        <w:t xml:space="preserve">(Article 29 Data Protection Working Party,</w:t>
+      </w:r>
+      <w:r>
+        <w:t xml:space="preserve"> </w:t>
+      </w:r>
+      <w:hyperlink w:anchor="ref-ec2010accountability">
+        <w:r>
+          <w:rPr>
+            <w:rStyle w:val="Hyperlink"/>
+          </w:rPr>
+          <w:t xml:space="preserve">2010</w:t>
+        </w:r>
+      </w:hyperlink>
+      <w:r>
+        <w:t xml:space="preserve">; Crabtree and Mortier,</w:t>
+      </w:r>
+      <w:r>
+        <w:t xml:space="preserve"> </w:t>
+      </w:r>
+      <w:hyperlink w:anchor="ref-crabtree2016">
+        <w:r>
+          <w:rPr>
+            <w:rStyle w:val="Hyperlink"/>
+          </w:rPr>
+          <w:t xml:space="preserve">2016</w:t>
+        </w:r>
+      </w:hyperlink>
+      <w:r>
+        <w:t xml:space="preserve">)</w:t>
+      </w:r>
+      <w:r>
+        <w:t xml:space="preserve">, this in effect would allow people to act as overseers or regulators over their own data: watching how it is used, and demanding action or change to practice when they see data use that goes against their wishes.</w:t>
       </w:r>
     </w:p>
     <w:p>
@@ -6342,7 +6373,7 @@
     </w:p>
     <w:bookmarkEnd w:id="28"/>
     <w:bookmarkEnd w:id="29"/>
-    <w:bookmarkStart w:id="133" w:name="bibliography"/>
+    <w:bookmarkStart w:id="134" w:name="bibliography"/>
     <w:p>
       <w:pPr>
         <w:pStyle w:val="Heading1"/>
@@ -6351,7 +6382,7 @@
         <w:t xml:space="preserve">Bibliography</w:t>
       </w:r>
     </w:p>
-    <w:bookmarkStart w:id="132" w:name="refs"/>
+    <w:bookmarkStart w:id="133" w:name="refs"/>
     <w:bookmarkStart w:id="31" w:name="ref-abiteboul2015"/>
     <w:p>
       <w:pPr>
@@ -6412,12 +6443,34 @@
       </w:r>
     </w:p>
     <w:bookmarkEnd w:id="33"/>
-    <w:bookmarkStart w:id="35" w:name="ref-bakardjieva2001"/>
+    <w:bookmarkStart w:id="34" w:name="ref-ec2010accountability"/>
     <w:p>
       <w:pPr>
         <w:pStyle w:val="Bibliography"/>
       </w:pPr>
       <w:r>
+        <w:t xml:space="preserve">Article 29 Data Protection Working Party (2010)</w:t>
+      </w:r>
+      <w:r>
+        <w:t xml:space="preserve"> </w:t>
+      </w:r>
+      <w:r>
+        <w:rPr>
+          <w:i/>
+        </w:rPr>
+        <w:t xml:space="preserve">Opinion 3/2010 on the principle of accountability</w:t>
+      </w:r>
+      <w:r>
+        <w:t xml:space="preserve">. Brussels: European Commission.</w:t>
+      </w:r>
+    </w:p>
+    <w:bookmarkEnd w:id="34"/>
+    <w:bookmarkStart w:id="36" w:name="ref-bakardjieva2001"/>
+    <w:p>
+      <w:pPr>
+        <w:pStyle w:val="Bibliography"/>
+      </w:pPr>
+      <w:r>
         <w:t xml:space="preserve">Bakardjieva, M. and Feenberg, A. (2001) ‘Involving the Virtual Subjects’,</w:t>
       </w:r>
       <w:r>
@@ -6435,7 +6488,7 @@
       <w:r>
         <w:t xml:space="preserve"> </w:t>
       </w:r>
-      <w:hyperlink r:id="rId34">
+      <w:hyperlink r:id="rId35">
         <w:r>
           <w:rPr>
             <w:rStyle w:val="Hyperlink"/>
@@ -6447,8 +6500,8 @@
         <w:t xml:space="preserve">.</w:t>
       </w:r>
     </w:p>
-    <w:bookmarkEnd w:id="35"/>
-    <w:bookmarkStart w:id="37" w:name="ref-binns2022"/>
+    <w:bookmarkEnd w:id="36"/>
+    <w:bookmarkStart w:id="38" w:name="ref-binns2022"/>
     <w:p>
       <w:pPr>
         <w:pStyle w:val="Bibliography"/>
@@ -6459,7 +6512,7 @@
       <w:r>
         <w:t xml:space="preserve"> </w:t>
       </w:r>
-      <w:hyperlink r:id="rId36">
+      <w:hyperlink r:id="rId37">
         <w:r>
           <w:rPr>
             <w:rStyle w:val="Hyperlink"/>
@@ -6471,8 +6524,8 @@
         <w:t xml:space="preserve">.</w:t>
       </w:r>
     </w:p>
-    <w:bookmarkEnd w:id="37"/>
-    <w:bookmarkStart w:id="38" w:name="ref-bowker2005"/>
+    <w:bookmarkEnd w:id="38"/>
+    <w:bookmarkStart w:id="39" w:name="ref-bowker2005"/>
     <w:p>
       <w:pPr>
         <w:pStyle w:val="Bibliography"/>
@@ -6493,8 +6546,8 @@
         <w:t xml:space="preserve">. MIT Press, p. 261.</w:t>
       </w:r>
     </w:p>
-    <w:bookmarkEnd w:id="38"/>
-    <w:bookmarkStart w:id="40" w:name="ref-bowker2016"/>
+    <w:bookmarkEnd w:id="39"/>
+    <w:bookmarkStart w:id="41" w:name="ref-bowker2016"/>
     <w:p>
       <w:pPr>
         <w:pStyle w:val="Bibliography"/>
@@ -6532,7 +6585,7 @@
       <w:r>
         <w:t xml:space="preserve"> </w:t>
       </w:r>
-      <w:hyperlink r:id="rId39">
+      <w:hyperlink r:id="rId40">
         <w:r>
           <w:rPr>
             <w:rStyle w:val="Hyperlink"/>
@@ -6544,8 +6597,8 @@
         <w:t xml:space="preserve">.</w:t>
       </w:r>
     </w:p>
-    <w:bookmarkEnd w:id="40"/>
-    <w:bookmarkStart w:id="42" w:name="ref-bowyer2011"/>
+    <w:bookmarkEnd w:id="41"/>
+    <w:bookmarkStart w:id="43" w:name="ref-bowyer2011"/>
     <w:p>
       <w:pPr>
         <w:pStyle w:val="Bibliography"/>
@@ -6556,7 +6609,7 @@
       <w:r>
         <w:t xml:space="preserve"> </w:t>
       </w:r>
-      <w:hyperlink r:id="rId41">
+      <w:hyperlink r:id="rId42">
         <w:r>
           <w:rPr>
             <w:rStyle w:val="Hyperlink"/>
@@ -6568,8 +6621,8 @@
         <w:t xml:space="preserve">.</w:t>
       </w:r>
     </w:p>
-    <w:bookmarkEnd w:id="42"/>
-    <w:bookmarkStart w:id="44" w:name="ref-bowyer2018b"/>
+    <w:bookmarkEnd w:id="43"/>
+    <w:bookmarkStart w:id="45" w:name="ref-bowyer2018b"/>
     <w:p>
       <w:pPr>
         <w:pStyle w:val="Bibliography"/>
@@ -6607,7 +6660,7 @@
       <w:r>
         <w:t xml:space="preserve"> </w:t>
       </w:r>
-      <w:hyperlink r:id="rId43">
+      <w:hyperlink r:id="rId44">
         <w:r>
           <w:rPr>
             <w:rStyle w:val="Hyperlink"/>
@@ -6619,8 +6672,8 @@
         <w:t xml:space="preserve">.</w:t>
       </w:r>
     </w:p>
-    <w:bookmarkEnd w:id="44"/>
-    <w:bookmarkStart w:id="46" w:name="ref-brandt2004"/>
+    <w:bookmarkEnd w:id="45"/>
+    <w:bookmarkStart w:id="47" w:name="ref-brandt2004"/>
     <w:p>
       <w:pPr>
         <w:pStyle w:val="Bibliography"/>
@@ -6643,7 +6696,7 @@
       <w:r>
         <w:t xml:space="preserve"> </w:t>
       </w:r>
-      <w:hyperlink r:id="rId45">
+      <w:hyperlink r:id="rId46">
         <w:r>
           <w:rPr>
             <w:rStyle w:val="Hyperlink"/>
@@ -6655,8 +6708,8 @@
         <w:t xml:space="preserve">.</w:t>
       </w:r>
     </w:p>
-    <w:bookmarkEnd w:id="46"/>
-    <w:bookmarkStart w:id="48" w:name="ref-bridle2016"/>
+    <w:bookmarkEnd w:id="47"/>
+    <w:bookmarkStart w:id="49" w:name="ref-bridle2016"/>
     <w:p>
       <w:pPr>
         <w:pStyle w:val="Bibliography"/>
@@ -6679,7 +6732,7 @@
       <w:r>
         <w:t xml:space="preserve"> </w:t>
       </w:r>
-      <w:hyperlink r:id="rId47">
+      <w:hyperlink r:id="rId48">
         <w:r>
           <w:rPr>
             <w:rStyle w:val="Hyperlink"/>
@@ -6691,8 +6744,8 @@
         <w:t xml:space="preserve">.</w:t>
       </w:r>
     </w:p>
-    <w:bookmarkEnd w:id="48"/>
-    <w:bookmarkStart w:id="50" w:name="ref-dictEmpowerment"/>
+    <w:bookmarkEnd w:id="49"/>
+    <w:bookmarkStart w:id="51" w:name="ref-dictEmpowerment"/>
     <w:p>
       <w:pPr>
         <w:pStyle w:val="Bibliography"/>
@@ -6703,7 +6756,7 @@
       <w:r>
         <w:t xml:space="preserve"> </w:t>
       </w:r>
-      <w:hyperlink r:id="rId49">
+      <w:hyperlink r:id="rId50">
         <w:r>
           <w:rPr>
             <w:rStyle w:val="Hyperlink"/>
@@ -6715,8 +6768,8 @@
         <w:t xml:space="preserve">.</w:t>
       </w:r>
     </w:p>
-    <w:bookmarkEnd w:id="50"/>
-    <w:bookmarkStart w:id="52" w:name="ref-chang2018"/>
+    <w:bookmarkEnd w:id="51"/>
+    <w:bookmarkStart w:id="53" w:name="ref-chang2018"/>
     <w:p>
       <w:pPr>
         <w:pStyle w:val="Bibliography"/>
@@ -6727,7 +6780,7 @@
       <w:r>
         <w:t xml:space="preserve"> </w:t>
       </w:r>
-      <w:hyperlink r:id="rId51">
+      <w:hyperlink r:id="rId52">
         <w:r>
           <w:rPr>
             <w:rStyle w:val="Hyperlink"/>
@@ -6739,8 +6792,8 @@
         <w:t xml:space="preserve">.</w:t>
       </w:r>
     </w:p>
-    <w:bookmarkEnd w:id="52"/>
-    <w:bookmarkStart w:id="54" w:name="ref-claburn2021"/>
+    <w:bookmarkEnd w:id="53"/>
+    <w:bookmarkStart w:id="55" w:name="ref-claburn2021"/>
     <w:p>
       <w:pPr>
         <w:pStyle w:val="Bibliography"/>
@@ -6751,7 +6804,7 @@
       <w:r>
         <w:t xml:space="preserve"> </w:t>
       </w:r>
-      <w:hyperlink r:id="rId53">
+      <w:hyperlink r:id="rId54">
         <w:r>
           <w:rPr>
             <w:rStyle w:val="Hyperlink"/>
@@ -6763,8 +6816,8 @@
         <w:t xml:space="preserve">.</w:t>
       </w:r>
     </w:p>
-    <w:bookmarkEnd w:id="54"/>
-    <w:bookmarkStart w:id="56" w:name="ref-cormack2016"/>
+    <w:bookmarkEnd w:id="55"/>
+    <w:bookmarkStart w:id="57" w:name="ref-cormack2016"/>
     <w:p>
       <w:pPr>
         <w:pStyle w:val="Bibliography"/>
@@ -6787,7 +6840,7 @@
       <w:r>
         <w:t xml:space="preserve"> </w:t>
       </w:r>
-      <w:hyperlink r:id="rId55">
+      <w:hyperlink r:id="rId56">
         <w:r>
           <w:rPr>
             <w:rStyle w:val="Hyperlink"/>
@@ -6799,8 +6852,8 @@
         <w:t xml:space="preserve">.</w:t>
       </w:r>
     </w:p>
-    <w:bookmarkEnd w:id="56"/>
-    <w:bookmarkStart w:id="58" w:name="ref-cornford2013"/>
+    <w:bookmarkEnd w:id="57"/>
+    <w:bookmarkStart w:id="59" w:name="ref-cornford2013"/>
     <w:p>
       <w:pPr>
         <w:pStyle w:val="Bibliography"/>
@@ -6823,7 +6876,7 @@
       <w:r>
         <w:t xml:space="preserve"> </w:t>
       </w:r>
-      <w:hyperlink r:id="rId57">
+      <w:hyperlink r:id="rId58">
         <w:r>
           <w:rPr>
             <w:rStyle w:val="Hyperlink"/>
@@ -6835,8 +6888,8 @@
         <w:t xml:space="preserve">.</w:t>
       </w:r>
     </w:p>
-    <w:bookmarkEnd w:id="58"/>
-    <w:bookmarkStart w:id="60" w:name="ref-crabtree2016"/>
+    <w:bookmarkEnd w:id="59"/>
+    <w:bookmarkStart w:id="61" w:name="ref-crabtree2016"/>
     <w:p>
       <w:pPr>
         <w:pStyle w:val="Bibliography"/>
@@ -6859,7 +6912,7 @@
       <w:r>
         <w:t xml:space="preserve"> </w:t>
       </w:r>
-      <w:hyperlink r:id="rId59">
+      <w:hyperlink r:id="rId60">
         <w:r>
           <w:rPr>
             <w:rStyle w:val="Hyperlink"/>
@@ -6871,8 +6924,8 @@
         <w:t xml:space="preserve">.</w:t>
       </w:r>
     </w:p>
-    <w:bookmarkEnd w:id="60"/>
-    <w:bookmarkStart w:id="62" w:name="ref-avast2022databrokers"/>
+    <w:bookmarkEnd w:id="61"/>
+    <w:bookmarkStart w:id="63" w:name="ref-avast2022databrokers"/>
     <w:p>
       <w:pPr>
         <w:pStyle w:val="Bibliography"/>
@@ -6883,7 +6936,7 @@
       <w:r>
         <w:t xml:space="preserve"> </w:t>
       </w:r>
-      <w:hyperlink r:id="rId61">
+      <w:hyperlink r:id="rId62">
         <w:r>
           <w:rPr>
             <w:rStyle w:val="Hyperlink"/>
@@ -6898,8 +6951,8 @@
         <w:t xml:space="preserve">(Accessed: 11 February 2022).</w:t>
       </w:r>
     </w:p>
-    <w:bookmarkEnd w:id="62"/>
-    <w:bookmarkStart w:id="64" w:name="ref-dfe2018"/>
+    <w:bookmarkEnd w:id="63"/>
+    <w:bookmarkStart w:id="65" w:name="ref-dfe2018"/>
     <w:p>
       <w:pPr>
         <w:pStyle w:val="Bibliography"/>
@@ -6922,7 +6975,7 @@
       <w:r>
         <w:t xml:space="preserve"> </w:t>
       </w:r>
-      <w:hyperlink r:id="rId63">
+      <w:hyperlink r:id="rId64">
         <w:r>
           <w:rPr>
             <w:rStyle w:val="Hyperlink"/>
@@ -6934,8 +6987,8 @@
         <w:t xml:space="preserve">.</w:t>
       </w:r>
     </w:p>
-    <w:bookmarkEnd w:id="64"/>
-    <w:bookmarkStart w:id="66" w:name="ref-vandijck2014"/>
+    <w:bookmarkEnd w:id="65"/>
+    <w:bookmarkStart w:id="67" w:name="ref-vandijck2014"/>
     <w:p>
       <w:pPr>
         <w:pStyle w:val="Bibliography"/>
@@ -6958,7 +7011,7 @@
       <w:r>
         <w:t xml:space="preserve"> </w:t>
       </w:r>
-      <w:hyperlink r:id="rId65">
+      <w:hyperlink r:id="rId66">
         <w:r>
           <w:rPr>
             <w:rStyle w:val="Hyperlink"/>
@@ -6970,8 +7023,8 @@
         <w:t xml:space="preserve">.</w:t>
       </w:r>
     </w:p>
-    <w:bookmarkEnd w:id="66"/>
-    <w:bookmarkStart w:id="68" w:name="ref-edwards2006"/>
+    <w:bookmarkEnd w:id="67"/>
+    <w:bookmarkStart w:id="69" w:name="ref-edwards2006"/>
     <w:p>
       <w:pPr>
         <w:pStyle w:val="Bibliography"/>
@@ -6994,7 +7047,7 @@
       <w:r>
         <w:t xml:space="preserve"> </w:t>
       </w:r>
-      <w:hyperlink r:id="rId67">
+      <w:hyperlink r:id="rId68">
         <w:r>
           <w:rPr>
             <w:rStyle w:val="Hyperlink"/>
@@ -7006,8 +7059,8 @@
         <w:t xml:space="preserve">.</w:t>
       </w:r>
     </w:p>
-    <w:bookmarkEnd w:id="68"/>
-    <w:bookmarkStart w:id="69" w:name="ref-evans2021"/>
+    <w:bookmarkEnd w:id="69"/>
+    <w:bookmarkStart w:id="70" w:name="ref-evans2021"/>
     <w:p>
       <w:pPr>
         <w:pStyle w:val="Bibliography"/>
@@ -7016,8 +7069,8 @@
         <w:t xml:space="preserve">Evans, W. (2021) ‘Amazon’s dark secret: It has failed to protect your data’.</w:t>
       </w:r>
     </w:p>
-    <w:bookmarkEnd w:id="69"/>
-    <w:bookmarkStart w:id="71" w:name="ref-gitelman2013"/>
+    <w:bookmarkEnd w:id="70"/>
+    <w:bookmarkStart w:id="72" w:name="ref-gitelman2013"/>
     <w:p>
       <w:pPr>
         <w:pStyle w:val="Bibliography"/>
@@ -7040,7 +7093,7 @@
       <w:r>
         <w:t xml:space="preserve"> </w:t>
       </w:r>
-      <w:hyperlink r:id="rId70">
+      <w:hyperlink r:id="rId71">
         <w:r>
           <w:rPr>
             <w:rStyle w:val="Hyperlink"/>
@@ -7052,8 +7105,8 @@
         <w:t xml:space="preserve">.</w:t>
       </w:r>
     </w:p>
-    <w:bookmarkEnd w:id="71"/>
-    <w:bookmarkStart w:id="73" w:name="ref-glavic2021"/>
+    <w:bookmarkEnd w:id="72"/>
+    <w:bookmarkStart w:id="74" w:name="ref-glavic2021"/>
     <w:p>
       <w:pPr>
         <w:pStyle w:val="Bibliography"/>
@@ -7091,7 +7144,7 @@
       <w:r>
         <w:t xml:space="preserve"> </w:t>
       </w:r>
-      <w:hyperlink r:id="rId72">
+      <w:hyperlink r:id="rId73">
         <w:r>
           <w:rPr>
             <w:rStyle w:val="Hyperlink"/>
@@ -7103,8 +7156,8 @@
         <w:t xml:space="preserve">.</w:t>
       </w:r>
     </w:p>
-    <w:bookmarkEnd w:id="73"/>
-    <w:bookmarkStart w:id="75" w:name="ref-goffe2021"/>
+    <w:bookmarkEnd w:id="74"/>
+    <w:bookmarkStart w:id="76" w:name="ref-goffe2021"/>
     <w:p>
       <w:pPr>
         <w:pStyle w:val="Bibliography"/>
@@ -7142,7 +7195,7 @@
       <w:r>
         <w:t xml:space="preserve"> </w:t>
       </w:r>
-      <w:hyperlink r:id="rId74">
+      <w:hyperlink r:id="rId75">
         <w:r>
           <w:rPr>
             <w:rStyle w:val="Hyperlink"/>
@@ -7154,8 +7207,8 @@
         <w:t xml:space="preserve">.</w:t>
       </w:r>
     </w:p>
-    <w:bookmarkEnd w:id="75"/>
-    <w:bookmarkStart w:id="77" w:name="ref-gurstein2011"/>
+    <w:bookmarkEnd w:id="76"/>
+    <w:bookmarkStart w:id="78" w:name="ref-gurstein2011"/>
     <w:p>
       <w:pPr>
         <w:pStyle w:val="Bibliography"/>
@@ -7178,7 +7231,7 @@
       <w:r>
         <w:t xml:space="preserve"> </w:t>
       </w:r>
-      <w:hyperlink r:id="rId76">
+      <w:hyperlink r:id="rId77">
         <w:r>
           <w:rPr>
             <w:rStyle w:val="Hyperlink"/>
@@ -7190,8 +7243,8 @@
         <w:t xml:space="preserve">.</w:t>
       </w:r>
     </w:p>
-    <w:bookmarkEnd w:id="77"/>
-    <w:bookmarkStart w:id="79" w:name="ref-britannicaHobsonsChoice"/>
+    <w:bookmarkEnd w:id="78"/>
+    <w:bookmarkStart w:id="80" w:name="ref-britannicaHobsonsChoice"/>
     <w:p>
       <w:pPr>
         <w:pStyle w:val="Bibliography"/>
@@ -7202,7 +7255,7 @@
       <w:r>
         <w:t xml:space="preserve"> </w:t>
       </w:r>
-      <w:hyperlink r:id="rId78">
+      <w:hyperlink r:id="rId79">
         <w:r>
           <w:rPr>
             <w:rStyle w:val="Hyperlink"/>
@@ -7214,8 +7267,8 @@
         <w:t xml:space="preserve">.</w:t>
       </w:r>
     </w:p>
-    <w:bookmarkEnd w:id="79"/>
-    <w:bookmarkStart w:id="81" w:name="ref-wef2010"/>
+    <w:bookmarkEnd w:id="80"/>
+    <w:bookmarkStart w:id="82" w:name="ref-wef2010"/>
     <w:p>
       <w:pPr>
         <w:pStyle w:val="Bibliography"/>
@@ -7226,7 +7279,7 @@
       <w:r>
         <w:t xml:space="preserve"> </w:t>
       </w:r>
-      <w:hyperlink r:id="rId80">
+      <w:hyperlink r:id="rId81">
         <w:r>
           <w:rPr>
             <w:rStyle w:val="Hyperlink"/>
@@ -7238,8 +7291,8 @@
         <w:t xml:space="preserve">.</w:t>
       </w:r>
     </w:p>
-    <w:bookmarkEnd w:id="81"/>
-    <w:bookmarkStart w:id="83" w:name="ref-wef2011"/>
+    <w:bookmarkEnd w:id="82"/>
+    <w:bookmarkStart w:id="84" w:name="ref-wef2011"/>
     <w:p>
       <w:pPr>
         <w:pStyle w:val="Bibliography"/>
@@ -7262,7 +7315,7 @@
       <w:r>
         <w:t xml:space="preserve"> </w:t>
       </w:r>
-      <w:hyperlink r:id="rId82">
+      <w:hyperlink r:id="rId83">
         <w:r>
           <w:rPr>
             <w:rStyle w:val="Hyperlink"/>
@@ -7274,8 +7327,8 @@
         <w:t xml:space="preserve">.</w:t>
       </w:r>
     </w:p>
-    <w:bookmarkEnd w:id="83"/>
-    <w:bookmarkStart w:id="84" w:name="ref-wef2013"/>
+    <w:bookmarkEnd w:id="84"/>
+    <w:bookmarkStart w:id="85" w:name="ref-wef2013"/>
     <w:p>
       <w:pPr>
         <w:pStyle w:val="Bibliography"/>
@@ -7296,8 +7349,8 @@
         <w:t xml:space="preserve">. February. World Economic Forum.</w:t>
       </w:r>
     </w:p>
-    <w:bookmarkEnd w:id="84"/>
-    <w:bookmarkStart w:id="86" w:name="ref-wef2014lens"/>
+    <w:bookmarkEnd w:id="85"/>
+    <w:bookmarkStart w:id="87" w:name="ref-wef2014lens"/>
     <w:p>
       <w:pPr>
         <w:pStyle w:val="Bibliography"/>
@@ -7320,7 +7373,7 @@
       <w:r>
         <w:t xml:space="preserve"> </w:t>
       </w:r>
-      <w:hyperlink r:id="rId85">
+      <w:hyperlink r:id="rId86">
         <w:r>
           <w:rPr>
             <w:rStyle w:val="Hyperlink"/>
@@ -7332,8 +7385,8 @@
         <w:t xml:space="preserve">.</w:t>
       </w:r>
     </w:p>
-    <w:bookmarkEnd w:id="86"/>
-    <w:bookmarkStart w:id="88" w:name="ref-wef2014context"/>
+    <w:bookmarkEnd w:id="87"/>
+    <w:bookmarkStart w:id="89" w:name="ref-wef2014context"/>
     <w:p>
       <w:pPr>
         <w:pStyle w:val="Bibliography"/>
@@ -7356,7 +7409,7 @@
       <w:r>
         <w:t xml:space="preserve"> </w:t>
       </w:r>
-      <w:hyperlink r:id="rId87">
+      <w:hyperlink r:id="rId88">
         <w:r>
           <w:rPr>
             <w:rStyle w:val="Hyperlink"/>
@@ -7368,8 +7421,8 @@
         <w:t xml:space="preserve">.</w:t>
       </w:r>
     </w:p>
-    <w:bookmarkEnd w:id="88"/>
-    <w:bookmarkStart w:id="90" w:name="ref-ico2018"/>
+    <w:bookmarkEnd w:id="89"/>
+    <w:bookmarkStart w:id="91" w:name="ref-ico2018"/>
     <w:p>
       <w:pPr>
         <w:pStyle w:val="Bibliography"/>
@@ -7380,7 +7433,7 @@
       <w:r>
         <w:t xml:space="preserve"> </w:t>
       </w:r>
-      <w:hyperlink r:id="rId89">
+      <w:hyperlink r:id="rId90">
         <w:r>
           <w:rPr>
             <w:rStyle w:val="Hyperlink"/>
@@ -7392,8 +7445,8 @@
         <w:t xml:space="preserve">.</w:t>
       </w:r>
     </w:p>
-    <w:bookmarkEnd w:id="90"/>
-    <w:bookmarkStart w:id="92" w:name="ref-kaye2015"/>
+    <w:bookmarkEnd w:id="91"/>
+    <w:bookmarkStart w:id="93" w:name="ref-kaye2015"/>
     <w:p>
       <w:pPr>
         <w:pStyle w:val="Bibliography"/>
@@ -7431,7 +7484,7 @@
       <w:r>
         <w:t xml:space="preserve"> </w:t>
       </w:r>
-      <w:hyperlink r:id="rId91">
+      <w:hyperlink r:id="rId92">
         <w:r>
           <w:rPr>
             <w:rStyle w:val="Hyperlink"/>
@@ -7443,8 +7496,8 @@
         <w:t xml:space="preserve">.</w:t>
       </w:r>
     </w:p>
-    <w:bookmarkEnd w:id="92"/>
-    <w:bookmarkStart w:id="94" w:name="ref-kroger2021"/>
+    <w:bookmarkEnd w:id="93"/>
+    <w:bookmarkStart w:id="95" w:name="ref-kroger2021"/>
     <w:p>
       <w:pPr>
         <w:pStyle w:val="Bibliography"/>
@@ -7467,7 +7520,7 @@
       <w:r>
         <w:t xml:space="preserve"> </w:t>
       </w:r>
-      <w:hyperlink r:id="rId93">
+      <w:hyperlink r:id="rId94">
         <w:r>
           <w:rPr>
             <w:rStyle w:val="Hyperlink"/>
@@ -7479,8 +7532,8 @@
         <w:t xml:space="preserve">.</w:t>
       </w:r>
     </w:p>
-    <w:bookmarkEnd w:id="94"/>
-    <w:bookmarkStart w:id="96" w:name="ref-larsson2018"/>
+    <w:bookmarkEnd w:id="95"/>
+    <w:bookmarkStart w:id="97" w:name="ref-larsson2018"/>
     <w:p>
       <w:pPr>
         <w:pStyle w:val="Bibliography"/>
@@ -7503,7 +7556,7 @@
       <w:r>
         <w:t xml:space="preserve"> </w:t>
       </w:r>
-      <w:hyperlink r:id="rId95">
+      <w:hyperlink r:id="rId96">
         <w:r>
           <w:rPr>
             <w:rStyle w:val="Hyperlink"/>
@@ -7515,8 +7568,8 @@
         <w:t xml:space="preserve">.</w:t>
       </w:r>
     </w:p>
-    <w:bookmarkEnd w:id="96"/>
-    <w:bookmarkStart w:id="98" w:name="ref-li2010"/>
+    <w:bookmarkEnd w:id="97"/>
+    <w:bookmarkStart w:id="99" w:name="ref-li2010"/>
     <w:p>
       <w:pPr>
         <w:pStyle w:val="Bibliography"/>
@@ -7539,7 +7592,7 @@
       <w:r>
         <w:t xml:space="preserve"> </w:t>
       </w:r>
-      <w:hyperlink r:id="rId97">
+      <w:hyperlink r:id="rId98">
         <w:r>
           <w:rPr>
             <w:rStyle w:val="Hyperlink"/>
@@ -7551,8 +7604,8 @@
         <w:t xml:space="preserve">.</w:t>
       </w:r>
     </w:p>
-    <w:bookmarkEnd w:id="98"/>
-    <w:bookmarkStart w:id="100" w:name="ref-luger2013"/>
+    <w:bookmarkEnd w:id="99"/>
+    <w:bookmarkStart w:id="101" w:name="ref-luger2013"/>
     <w:p>
       <w:pPr>
         <w:pStyle w:val="Bibliography"/>
@@ -7575,7 +7628,7 @@
       <w:r>
         <w:t xml:space="preserve"> </w:t>
       </w:r>
-      <w:hyperlink r:id="rId99">
+      <w:hyperlink r:id="rId100">
         <w:r>
           <w:rPr>
             <w:rStyle w:val="Hyperlink"/>
@@ -7587,8 +7640,8 @@
         <w:t xml:space="preserve">.</w:t>
       </w:r>
     </w:p>
-    <w:bookmarkEnd w:id="100"/>
-    <w:bookmarkStart w:id="101" w:name="ref-mcnamee2019"/>
+    <w:bookmarkEnd w:id="101"/>
+    <w:bookmarkStart w:id="102" w:name="ref-mcnamee2019"/>
     <w:p>
       <w:pPr>
         <w:pStyle w:val="Bibliography"/>
@@ -7609,8 +7662,8 @@
         <w:t xml:space="preserve">, p. 336.</w:t>
       </w:r>
     </w:p>
-    <w:bookmarkEnd w:id="101"/>
-    <w:bookmarkStart w:id="103" w:name="ref-melendez2019"/>
+    <w:bookmarkEnd w:id="102"/>
+    <w:bookmarkStart w:id="104" w:name="ref-melendez2019"/>
     <w:p>
       <w:pPr>
         <w:pStyle w:val="Bibliography"/>
@@ -7621,7 +7674,7 @@
       <w:r>
         <w:t xml:space="preserve"> </w:t>
       </w:r>
-      <w:hyperlink r:id="rId102">
+      <w:hyperlink r:id="rId103">
         <w:r>
           <w:rPr>
             <w:rStyle w:val="Hyperlink"/>
@@ -7633,8 +7686,8 @@
         <w:t xml:space="preserve">.</w:t>
       </w:r>
     </w:p>
-    <w:bookmarkEnd w:id="103"/>
-    <w:bookmarkStart w:id="105" w:name="ref-mortier2013"/>
+    <w:bookmarkEnd w:id="104"/>
+    <w:bookmarkStart w:id="106" w:name="ref-mortier2013"/>
     <w:p>
       <w:pPr>
         <w:pStyle w:val="Bibliography"/>
@@ -7672,7 +7725,7 @@
       <w:r>
         <w:t xml:space="preserve"> </w:t>
       </w:r>
-      <w:hyperlink r:id="rId104">
+      <w:hyperlink r:id="rId105">
         <w:r>
           <w:rPr>
             <w:rStyle w:val="Hyperlink"/>
@@ -7684,8 +7737,8 @@
         <w:t xml:space="preserve">.</w:t>
       </w:r>
     </w:p>
-    <w:bookmarkEnd w:id="105"/>
-    <w:bookmarkStart w:id="107" w:name="ref-mortier2014"/>
+    <w:bookmarkEnd w:id="106"/>
+    <w:bookmarkStart w:id="108" w:name="ref-mortier2014"/>
     <w:p>
       <w:pPr>
         <w:pStyle w:val="Bibliography"/>
@@ -7723,7 +7776,7 @@
       <w:r>
         <w:t xml:space="preserve"> </w:t>
       </w:r>
-      <w:hyperlink r:id="rId106">
+      <w:hyperlink r:id="rId107">
         <w:r>
           <w:rPr>
             <w:rStyle w:val="Hyperlink"/>
@@ -7735,8 +7788,8 @@
         <w:t xml:space="preserve">.</w:t>
       </w:r>
     </w:p>
-    <w:bookmarkEnd w:id="107"/>
-    <w:bookmarkStart w:id="109" w:name="ref-neff2013"/>
+    <w:bookmarkEnd w:id="108"/>
+    <w:bookmarkStart w:id="110" w:name="ref-neff2013"/>
     <w:p>
       <w:pPr>
         <w:pStyle w:val="Bibliography"/>
@@ -7759,7 +7812,7 @@
       <w:r>
         <w:t xml:space="preserve"> </w:t>
       </w:r>
-      <w:hyperlink r:id="rId108">
+      <w:hyperlink r:id="rId109">
         <w:r>
           <w:rPr>
             <w:rStyle w:val="Hyperlink"/>
@@ -7771,8 +7824,8 @@
         <w:t xml:space="preserve">.</w:t>
       </w:r>
     </w:p>
-    <w:bookmarkEnd w:id="109"/>
-    <w:bookmarkStart w:id="111" w:name="ref-ofsted2015"/>
+    <w:bookmarkEnd w:id="110"/>
+    <w:bookmarkStart w:id="112" w:name="ref-ofsted2015"/>
     <w:p>
       <w:pPr>
         <w:pStyle w:val="Bibliography"/>
@@ -7795,7 +7848,7 @@
       <w:r>
         <w:t xml:space="preserve"> </w:t>
       </w:r>
-      <w:hyperlink r:id="rId110">
+      <w:hyperlink r:id="rId111">
         <w:r>
           <w:rPr>
             <w:rStyle w:val="Hyperlink"/>
@@ -7807,8 +7860,8 @@
         <w:t xml:space="preserve">.</w:t>
       </w:r>
     </w:p>
-    <w:bookmarkEnd w:id="111"/>
-    <w:bookmarkStart w:id="113" w:name="ref-OECD1980"/>
+    <w:bookmarkEnd w:id="112"/>
+    <w:bookmarkStart w:id="114" w:name="ref-OECD1980"/>
     <w:p>
       <w:pPr>
         <w:pStyle w:val="Bibliography"/>
@@ -7831,7 +7884,7 @@
       <w:r>
         <w:t xml:space="preserve"> </w:t>
       </w:r>
-      <w:hyperlink r:id="rId112">
+      <w:hyperlink r:id="rId113">
         <w:r>
           <w:rPr>
             <w:rStyle w:val="Hyperlink"/>
@@ -7843,8 +7896,8 @@
         <w:t xml:space="preserve">.</w:t>
       </w:r>
     </w:p>
-    <w:bookmarkEnd w:id="113"/>
-    <w:bookmarkStart w:id="115" w:name="ref-pansardi2012"/>
+    <w:bookmarkEnd w:id="114"/>
+    <w:bookmarkStart w:id="116" w:name="ref-pansardi2012"/>
     <w:p>
       <w:pPr>
         <w:pStyle w:val="Bibliography"/>
@@ -7867,7 +7920,7 @@
       <w:r>
         <w:t xml:space="preserve"> </w:t>
       </w:r>
-      <w:hyperlink r:id="rId114">
+      <w:hyperlink r:id="rId115">
         <w:r>
           <w:rPr>
             <w:rStyle w:val="Hyperlink"/>
@@ -7879,8 +7932,8 @@
         <w:t xml:space="preserve">.</w:t>
       </w:r>
     </w:p>
-    <w:bookmarkEnd w:id="115"/>
-    <w:bookmarkStart w:id="116" w:name="ref-papert1980"/>
+    <w:bookmarkEnd w:id="116"/>
+    <w:bookmarkStart w:id="117" w:name="ref-papert1980"/>
     <w:p>
       <w:pPr>
         <w:pStyle w:val="Bibliography"/>
@@ -7889,8 +7942,8 @@
         <w:t xml:space="preserve">Papert, S. (1980) ‘Mindstorms: children, computers, and powerful ideas’. Basic Books, Inc.</w:t>
       </w:r>
     </w:p>
-    <w:bookmarkEnd w:id="116"/>
-    <w:bookmarkStart w:id="118" w:name="ref-star2010"/>
+    <w:bookmarkEnd w:id="117"/>
+    <w:bookmarkStart w:id="119" w:name="ref-star2010"/>
     <w:p>
       <w:pPr>
         <w:pStyle w:val="Bibliography"/>
@@ -7913,7 +7966,7 @@
       <w:r>
         <w:t xml:space="preserve"> </w:t>
       </w:r>
-      <w:hyperlink r:id="rId117">
+      <w:hyperlink r:id="rId118">
         <w:r>
           <w:rPr>
             <w:rStyle w:val="Hyperlink"/>
@@ -7925,8 +7978,8 @@
         <w:t xml:space="preserve">.</w:t>
       </w:r>
     </w:p>
-    <w:bookmarkEnd w:id="118"/>
-    <w:bookmarkStart w:id="119" w:name="ref-strohmayer2021"/>
+    <w:bookmarkEnd w:id="119"/>
+    <w:bookmarkStart w:id="120" w:name="ref-strohmayer2021"/>
     <w:p>
       <w:pPr>
         <w:pStyle w:val="Bibliography"/>
@@ -7962,8 +8015,8 @@
         <w:t xml:space="preserve">.</w:t>
       </w:r>
     </w:p>
-    <w:bookmarkEnd w:id="119"/>
-    <w:bookmarkStart w:id="121" w:name="ref-taylor2015"/>
+    <w:bookmarkEnd w:id="120"/>
+    <w:bookmarkStart w:id="122" w:name="ref-taylor2015"/>
     <w:p>
       <w:pPr>
         <w:pStyle w:val="Bibliography"/>
@@ -8001,7 +8054,7 @@
       <w:r>
         <w:t xml:space="preserve"> </w:t>
       </w:r>
-      <w:hyperlink r:id="rId120">
+      <w:hyperlink r:id="rId121">
         <w:r>
           <w:rPr>
             <w:rStyle w:val="Hyperlink"/>
@@ -8013,8 +8066,8 @@
         <w:t xml:space="preserve">.</w:t>
       </w:r>
     </w:p>
-    <w:bookmarkEnd w:id="121"/>
-    <w:bookmarkStart w:id="123" w:name="ref-toonders2014"/>
+    <w:bookmarkEnd w:id="122"/>
+    <w:bookmarkStart w:id="124" w:name="ref-toonders2014"/>
     <w:p>
       <w:pPr>
         <w:pStyle w:val="Bibliography"/>
@@ -8025,7 +8078,7 @@
       <w:r>
         <w:t xml:space="preserve"> </w:t>
       </w:r>
-      <w:hyperlink r:id="rId122">
+      <w:hyperlink r:id="rId123">
         <w:r>
           <w:rPr>
             <w:rStyle w:val="Hyperlink"/>
@@ -8037,8 +8090,8 @@
         <w:t xml:space="preserve">.</w:t>
       </w:r>
     </w:p>
-    <w:bookmarkEnd w:id="123"/>
-    <w:bookmarkStart w:id="125" w:name="ref-williams2015"/>
+    <w:bookmarkEnd w:id="124"/>
+    <w:bookmarkStart w:id="126" w:name="ref-williams2015"/>
     <w:p>
       <w:pPr>
         <w:pStyle w:val="Bibliography"/>
@@ -8076,7 +8129,7 @@
       <w:r>
         <w:t xml:space="preserve"> </w:t>
       </w:r>
-      <w:hyperlink r:id="rId124">
+      <w:hyperlink r:id="rId125">
         <w:r>
           <w:rPr>
             <w:rStyle w:val="Hyperlink"/>
@@ -8088,8 +8141,8 @@
         <w:t xml:space="preserve">.</w:t>
       </w:r>
     </w:p>
-    <w:bookmarkEnd w:id="125"/>
-    <w:bookmarkStart w:id="127" w:name="ref-woods2022"/>
+    <w:bookmarkEnd w:id="126"/>
+    <w:bookmarkStart w:id="128" w:name="ref-woods2022"/>
     <w:p>
       <w:pPr>
         <w:pStyle w:val="Bibliography"/>
@@ -8112,7 +8165,7 @@
       <w:r>
         <w:t xml:space="preserve"> </w:t>
       </w:r>
-      <w:hyperlink r:id="rId126">
+      <w:hyperlink r:id="rId127">
         <w:r>
           <w:rPr>
             <w:rStyle w:val="Hyperlink"/>
@@ -8124,8 +8177,8 @@
         <w:t xml:space="preserve">.</w:t>
       </w:r>
     </w:p>
-    <w:bookmarkEnd w:id="127"/>
-    <w:bookmarkStart w:id="129" w:name="ref-zuboff2019"/>
+    <w:bookmarkEnd w:id="128"/>
+    <w:bookmarkStart w:id="130" w:name="ref-zuboff2019"/>
     <w:p>
       <w:pPr>
         <w:pStyle w:val="Bibliography"/>
@@ -8148,7 +8201,7 @@
       <w:r>
         <w:t xml:space="preserve"> </w:t>
       </w:r>
-      <w:hyperlink r:id="rId128">
+      <w:hyperlink r:id="rId129">
         <w:r>
           <w:rPr>
             <w:rStyle w:val="Hyperlink"/>
@@ -8160,8 +8213,8 @@
         <w:t xml:space="preserve">.</w:t>
       </w:r>
     </w:p>
-    <w:bookmarkEnd w:id="129"/>
-    <w:bookmarkStart w:id="131" w:name="ref-zuckerman2021"/>
+    <w:bookmarkEnd w:id="130"/>
+    <w:bookmarkStart w:id="132" w:name="ref-zuckerman2021"/>
     <w:p>
       <w:pPr>
         <w:pStyle w:val="Bibliography"/>
@@ -8184,7 +8237,7 @@
       <w:r>
         <w:t xml:space="preserve"> </w:t>
       </w:r>
-      <w:hyperlink r:id="rId130">
+      <w:hyperlink r:id="rId131">
         <w:r>
           <w:rPr>
             <w:rStyle w:val="Hyperlink"/>
@@ -8196,9 +8249,9 @@
         <w:t xml:space="preserve">.</w:t>
       </w:r>
     </w:p>
-    <w:bookmarkEnd w:id="131"/>
     <w:bookmarkEnd w:id="132"/>
     <w:bookmarkEnd w:id="133"/>
+    <w:bookmarkEnd w:id="134"/>
     <w:sectPr/>
   </w:body>
 </w:document>

</xml_diff>

<commit_message>
created skeletal structure for chappter 7 (discussion II), and updated website
</commit_message>
<xml_diff>
--- a/docx/chapter-6.docx
+++ b/docx/chapter-6.docx
@@ -264,7 +264,7 @@
         <w:t xml:space="preserve"> </w:t>
       </w:r>
       <w:r>
-        <w:t xml:space="preserve">means, which will be explored in Chapter 8.</w:t>
+        <w:t xml:space="preserve">means, which will be explored in Chapter 7.</w:t>
       </w:r>
       <w:r>
         <w:t xml:space="preserve"> </w:t>
@@ -429,7 +429,7 @@
         <w:t xml:space="preserve"> </w:t>
       </w:r>
       <w:r>
-        <w:t xml:space="preserve">data relations. All data about them needs to be:</w:t>
+        <w:t xml:space="preserve">data relations. All data about individuals needs to be:</w:t>
       </w:r>
     </w:p>
     <w:p>
@@ -1013,7 +1013,7 @@
         <w:t xml:space="preserve">)</w:t>
       </w:r>
       <w:r>
-        <w:t xml:space="preserve">). What was previously available for individuals to see becomes inaccessible and invisible. In the Early Help context, this manifested as families having a lack of awareness or direct access to data held about them and having to rely on support workers as gatekeepers to choose to inform or show them aspects of their data (4.1.1,4.5). In the commercial context, the situation is perhaps even worse, as not only is there rarely any kind of data viewing interface, there is not even a gatekeeper who might make people aware of their data and its use; and even if someone becomes motivated to gain awareness, the GDPR leaves them in the dark; in 62% of cases, the data that companies own privacy policies stated they collect, was not returned, and data that was returned was complete in only 22% of cases (5.3.2). In both context, no awareness is gained unless the information is actively sought. This means that the vast majority of people, busy and unaware, remain so. This is problematic because people cannot judge data accuracy or protect themselves from risk, because they may not even be aware of certain data’s existence, or be able to access it even when they are.</w:t>
+        <w:t xml:space="preserve">). What was previously available for individuals to see becomes inaccessible and invisible. In the Early Help context, this manifested as families having a lack of awareness or direct access to data held about them and having to rely on support workers as gatekeepers to choose to inform or show them aspects of their data (4.1.1,4.5). In the commercial context, the situation is perhaps even worse, as not only is there rarely any kind of data viewing interface, there is not even a gatekeeper who might make people aware of their data and its use; and even if someone becomes motivated to gain awareness, the GDPR leaves them in the dark; in 62% of cases, the data that companies own privacy policies stated they collect, was not returned, and data that was returned was complete in only 22% of cases (5.3.2). In both contexts, no awareness is gained unless the information is actively sought. This means that the vast majority of people, busy and unaware, remain so. This is problematic because people cannot judge data accuracy or protect themselves from risk, because they may not even be aware of certain data’s existence and use, or be able to access it even when they are.</w:t>
       </w:r>
     </w:p>
     <w:p>
@@ -1097,7 +1097,7 @@
         <w:t xml:space="preserve"> </w:t>
       </w:r>
       <w:r>
-        <w:t xml:space="preserve">states that, at least in the case of automated decision-making, people are entitled to meaningful information about the significance of the processing of their data, yet such explanations were not given to participants of Case Study Two.</w:t>
+        <w:t xml:space="preserve">states that, at least in the case of automated decision-making, people are entitled to meaningful information about the significance of the processing of their data, yet such explanations were typically not given to participants of Case Study Two.</w:t>
       </w:r>
     </w:p>
     <w:p>
@@ -1157,7 +1157,7 @@
         <w:rPr>
           <w:b/>
         </w:rPr>
-        <w:t xml:space="preserve">Visibility of and access to data must be timely, and ongoing</w:t>
+        <w:t xml:space="preserve">Visibility of, and access to, data must be timely, and ongoing</w:t>
       </w:r>
       <w:r>
         <w:t xml:space="preserve">. Given the ever-changing nature of data (and indeed of the lives of the people it represents), occasional or one-off access is not sufficient. In Human-Data Interaction theory, this concept is described as having</w:t>
@@ -1241,7 +1241,22 @@
         <w:t xml:space="preserve">)</w:t>
       </w:r>
       <w:r>
-        <w:t xml:space="preserve">. In the Early Help context, families wanted access to their data outside of support meetings; this implies some sort of self-service interfaces being available, that you can use in your own time rather than being reliant on the support worker as gatekeeper. People wanted to see all data about them directly, through a personal interface, as reflected in their workshop designs (4.3.2.3). This echoed findings of my earlier work with families, which had identified a need for continuing rights and visibility of data over time, in order enable vigilance over keeping data accurate and meaningful as life changes (</w:t>
+        <w:t xml:space="preserve">. In the Early Help context, families wanted access to their data outside of support meetings; this implies some sort of self-service interfaces being available, that you can use</w:t>
+      </w:r>
+      <w:r>
+        <w:t xml:space="preserve"> </w:t>
+      </w:r>
+      <w:r>
+        <w:rPr>
+          <w:i/>
+        </w:rPr>
+        <w:t xml:space="preserve">in your own time</w:t>
+      </w:r>
+      <w:r>
+        <w:t xml:space="preserve"> </w:t>
+      </w:r>
+      <w:r>
+        <w:t xml:space="preserve">rather than being reliant on the support worker as gatekeeper. People wanted to see all data about them directly, through a personal interface, as reflected in their workshop designs (4.3.2.3). This echoed findings of my earlier work with families, which had identified a need for continuing rights and visibility of data over time, in order enable vigilance over keeping data accurate and meaningful as life changes (</w:t>
       </w:r>
       <w:r>
         <w:t xml:space="preserve">Bowyer</w:t>
@@ -1273,7 +1288,7 @@
         <w:t xml:space="preserve">)</w:t>
       </w:r>
       <w:r>
-        <w:t xml:space="preserve">). Timeliness also implies that access to an up-to-date view of the data does not require special and ongoing effort by the individual, it is always available. Both support workers and supported families saw value in notification feeds about changes to data records (4.3.3.3), so that changes are discovered and can be acted upon without having to wait for the next support meeting. In the commercial context we can see that GDPR provides a form of access that is not at all timely. The 30 day delay on request processing guarantees that data will be out of date by the time it is viewed, and individuals must repeatedly make GDPR requests to maintain an up-to-date view (and in doing so, they the imposition of charges as GDPR states that requests should not be excessive and that fees can be levied for additional copies). This lack of timeliness in the design of GDPR data access motivates my third suggestion to policymakers in 5.5.1, that they should offer ongoing access rather than the one-off delivery of data packages.</w:t>
+        <w:t xml:space="preserve">). Timeliness also implies that access to an up-to-date view of the data does not require special and ongoing effort by the individual, it is always available. Both support workers and supported families saw value in notification feeds about changes to data records (4.3.3.3), so that changes are discovered and can be acted upon without having to wait for the next support meeting. In the commercial context we can see that GDPR provides a form of access that is not at all timely. The 30-day delay on request processing guarantees that data will be out of date by the time it is viewed, and individuals must repeatedly make GDPR requests to maintain an up-to-date view (and in doing so, they risk the imposition of charges as GDPR states that requests should not be excessive and that fees can be levied for additional copies). This lack of timeliness in the design of GDPR data access motivates my third suggestion to policymakers in 5.5.1, that they should offer ongoing access rather than the one-off delivery of data packages.</w:t>
       </w:r>
     </w:p>
     <w:p>
@@ -1287,7 +1302,7 @@
         <w:t xml:space="preserve">For held data to become visible, systemic support is needed, including governance, advocacy and assistance</w:t>
       </w:r>
       <w:r>
-        <w:t xml:space="preserve">. Offering access to data is not solvable at a purely technical level. Even a well-built data interface with 24/7 access would not provide the depth and breadth of visibility people want. As observed in Case Study Two, even those companies that provide instant data access portals such as Google and Facebook did not provide participants with all the data they desired, nor all the answers they sought (5.4.2.3), and most companies offered neglible follow-up support after data had been delivered (5.3.3). Further investigations into data access conducted as part of the #digipower investigation (3.4.3.4) confirmed that SAR requests and data portals rarely provide insight into some of the most desired types of data including derived and acquired data and data transfers. Effective access and visibility also requires advocacy</w:t>
+        <w:t xml:space="preserve">. Offering access to data is not solvable at a purely technical level. Even a well-built data interface with 24/7 access would not provide the depth and breadth of visibility people want. As observed in Case Study Two, even those companies that provide instant data access portals such as Google and Facebook did not provide participants with all the data they desired, nor all the answers they sought (5.4.2.3), and most companies offered neglible follow-up support after data had been delivered (5.3.3). Further investigations into data access conducted as part of the #digipower investigation (3.4.3.4) confirmed Case Study Two’s findings that SAR requests and data portals rarely provide insight into some of the most desired types of data including derived and acquired data and data transfers. Effective access and visibility also requires advocacy</w:t>
       </w:r>
       <w:r>
         <w:t xml:space="preserve"> </w:t>
@@ -1310,7 +1325,7 @@
         <w:t xml:space="preserve">)</w:t>
       </w:r>
       <w:r>
-        <w:t xml:space="preserve">: people require support and training to make use of their data. Furthermore, given the insufficient breadth of returned data from companies (5.3.3,5.4.2.2) and near-total lack of access to data on the public sector side (4.3.2.2, 4.3.2.3), it is clear that external governance</w:t>
+        <w:t xml:space="preserve">: people require support and training to make use of their data. Furthermore, given the insufficient breadth of returned data from companies (5.3.3, 5.4.2.2) and near-total lack of access to data on the public sector side (4.3.2.2, 4.3.2.3), it is clear that external governance</w:t>
       </w:r>
       <w:r>
         <w:t xml:space="preserve"> </w:t>
@@ -1336,7 +1351,22 @@
         <w:t xml:space="preserve"> </w:t>
       </w:r>
       <w:r>
-        <w:t xml:space="preserve">to ensure effective access is needed. Without the sort of pressure on data-holders that only policymakers can exert, organisations will not be compelled to provide richer responses or better information-access support (5.4.2.2, 5.5.1), and while small improvements can be achieved through individual action, people generally lack the means to effectively demand the increased visibility required (5.5.3). The impact of this lack of governance is most keenly felt in the PDE/MyData space (2.3.4), where emergent actors seek to encourage data-holding organisations to enable greater information access so that they might build better data access tools for individuals, but are hampered by a lack of top-down governance supporting their requests as well as a lack of funding and investment by data-holders in data advocacy.</w:t>
+        <w:t xml:space="preserve">to ensure effective access is needed. Without the sort of pressure on data-holders that only policymakers can exert, organisations will not be compelled to provide richer responses or better information-access support (5.4.2.2, 5.5.1), and while small improvements can be achieved through individual action, people generally lack the means to effectively</w:t>
+      </w:r>
+      <w:r>
+        <w:t xml:space="preserve"> </w:t>
+      </w:r>
+      <w:r>
+        <w:rPr>
+          <w:i/>
+        </w:rPr>
+        <w:t xml:space="preserve">demand</w:t>
+      </w:r>
+      <w:r>
+        <w:t xml:space="preserve"> </w:t>
+      </w:r>
+      <w:r>
+        <w:t xml:space="preserve">the increased visibility required (5.5.3). The impact of this lack of governance is most keenly felt in the PDE/MyData space (2.3.4), where emergent actors seek to encourage data-holding organisations to enable greater information access so that they might build better data access tools for individuals, but are hampered by a lack of top-down governance supporting their requests as well as a lack of funding and investment by data-holders in data advocacy.</w:t>
       </w:r>
     </w:p>
     <w:p>
@@ -1409,7 +1439,7 @@
         <w:t xml:space="preserve"> </w:t>
       </w:r>
       <w:r>
-        <w:t xml:space="preserve">(in either sense of on being subjugated</w:t>
+        <w:t xml:space="preserve">(in either sense of one being subjugated</w:t>
       </w:r>
       <w:r>
         <w:t xml:space="preserve"> </w:t>
@@ -1444,10 +1474,7 @@
         <w:t xml:space="preserve">)</w:t>
       </w:r>
       <w:r>
-        <w:t xml:space="preserve"> </w:t>
-      </w:r>
-      <w:r>
-        <w:t xml:space="preserve">, or a topic being discussed) and reducing people to a set of assertions in data causes them to become, in effect</w:t>
+        <w:t xml:space="preserve">, or as a topic being discussed) and reducing people to a set of assertions in data causes them to become, in effect</w:t>
       </w:r>
       <w:r>
         <w:t xml:space="preserve"> </w:t>
@@ -1456,13 +1483,13 @@
         <w:t xml:space="preserve">‘</w:t>
       </w:r>
       <w:r>
-        <w:t xml:space="preserve">objects to be administed</w:t>
+        <w:t xml:space="preserve">objects to be administered</w:t>
       </w:r>
       <w:r>
         <w:t xml:space="preserve">’</w:t>
       </w:r>
       <w:r>
-        <w:t xml:space="preserve">, which is harmful and disempering (4.2.3, 4.3.4.2,</w:t>
+        <w:t xml:space="preserve">, which is harmful and disempowering (4.2.3, 4.3.4.2,</w:t>
       </w:r>
       <w:r>
         <w:t xml:space="preserve"> </w:t>
@@ -2630,10 +2657,7 @@
         <w:t xml:space="preserve">Data needs to be explorable from a temporal perspective</w:t>
       </w:r>
       <w:r>
-        <w:t xml:space="preserve"> </w:t>
-      </w:r>
-      <w:r>
-        <w:t xml:space="preserve">Another aspect of usable data that goes beyond what a data file can offer is the ability to view it over time. The importance of this temporal capability, as identified in literature cited in 2.1.4 (practical information access) and 2.2.2 (temporal PIM systems), and my prior writing</w:t>
+        <w:t xml:space="preserve">. Another aspect of usable data that goes beyond what a data file can offer is the ability to view it over time. The importance of this temporal capability, as identified in literature cited in 2.1.4 (practical information access) and 2.2.2 (temporal PIM systems), and my prior writing</w:t>
       </w:r>
       <w:r>
         <w:t xml:space="preserve"> </w:t>
@@ -3079,7 +3103,7 @@
         <w:rPr>
           <w:i/>
         </w:rPr>
-        <w:t xml:space="preserve">Involvement in Decisionmaking</w:t>
+        <w:t xml:space="preserve">Involvement in Decision-making</w:t>
       </w:r>
       <w:r>
         <w:t xml:space="preserve">: People need to be invited and involved in decision-making based upon their data, so that they are not misrepresented and their needs are not overlooked. This can be aided by collaborative use of data, giving individuals a human point of contact, and consulting the person not just the record.</w:t>
@@ -4337,7 +4361,7 @@
         <w:rPr>
           <w:b/>
         </w:rPr>
-        <w:t xml:space="preserve">Individual oversight capabilities must be supported by governance, so that they can effect desired changes.</w:t>
+        <w:t xml:space="preserve">Individual oversight capabilities must be supported by governance, so that individuals can effect desired changes.</w:t>
       </w:r>
       <w:r>
         <w:t xml:space="preserve"> </w:t>
@@ -4366,7 +4390,7 @@
         <w:t xml:space="preserve">)</w:t>
       </w:r>
       <w:r>
-        <w:t xml:space="preserve">. Individuals need be be able to give instructions, make changes and express permissions that have weight; they need to be listened to, so that they can meaningfully effect change (4.4.2). Bakardjieva, examining the use of data about others in a different context (research), identified that individuals whose data is used need the ability to influence not only the data about them, but the actual decisionmaking that occurs based on that data: both the data</w:t>
+        <w:t xml:space="preserve">. Individuals need be be able to give instructions, make changes and express permissions that have weight; they need to be listened to, so that they can meaningfully effect change (4.4.2). Bakardjieva, examining the use of data about others in a different context (research), identified that individuals whose data is used need the ability to influence not only the data about them, but the actual decision-making that occurs based on that data: both the data</w:t>
       </w:r>
       <w:r>
         <w:t xml:space="preserve"> </w:t>
@@ -4381,7 +4405,7 @@
         <w:t xml:space="preserve"> </w:t>
       </w:r>
       <w:r>
-        <w:t xml:space="preserve">the decisionmaking should become objects that the individual subject can manipulate</w:t>
+        <w:t xml:space="preserve">the decision-making should become objects that the individual subject can manipulate</w:t>
       </w:r>
       <w:r>
         <w:t xml:space="preserve"> </w:t>
@@ -4404,7 +4428,7 @@
         <w:t xml:space="preserve">)</w:t>
       </w:r>
       <w:r>
-        <w:t xml:space="preserve">. At the time of writing, much of the focus on GDPR has been about access to data, perhaps because this is more tangible, and very little about GDPR’s other rights that can influence decision-making (5.1.2). This was backed up by participant experiences in Case Study Two, where desires to influence or change practices or delete data were either not actionable or ineffective (5.4.3.3). Governance over individual data rights has two elements. First, to support individuals in complaints or challenges, which are currently unevenly enforced (5.5.1). But more importantly than this, given the extensive use of data by organisations and the great potential for misuse or harm, individuals need to be able to trust that systems are in place that mandate the behaviour of data holders to be trustworthy; to compel organisations to maintain good data practices such as data security and dynamic consent in the first place (5.4.4.1). In the GDPR context the bodies that can do this already exist - the Data Protection Authorities. In the public sector/care context, the picture is less clear. Participants identified a need for oversight bodies to compel good practice, identify appropriate access rules, and to provide independent oversight in contentious cases (4.3.4.3); this is particularly difficult given that no organisation can see the full picture of an individual’s civic data.</w:t>
+        <w:t xml:space="preserve">. At the time of writing (March 2022), much of the focus on GDPR has been about access to data, perhaps because this is more tangible, and very little about GDPR’s other rights that can influence decision-making (5.1.2). This was backed up by participant experiences in Case Study Two, where desires to influence or change practices or delete data were either not actionable or ineffective (5.4.3.3). Governance over individual data rights has two elements. First, to support individuals in complaints or challenges, which are currently unevenly enforced (5.5.1). But more importantly than this, given the extensive use of data by organisations and the great potential for misuse or harm, individuals need to be able to trust that systems are in place that mandate the behaviour of data holders to be trustworthy; to compel organisations to maintain good data practices such as data security and dynamic consent in the first place (5.4.4.1). In the GDPR context bodies that can do this already exist - the Data Protection Authorities. In the public sector/care context, the picture is less clear. Participants identified a need for oversight bodies to compel good practice, identify appropriate access rules, and to provide independent oversight in contentious cases (4.3.4.3); this is particularly difficult given that no organisation can see the full picture of an individual’s civic data.</w:t>
       </w:r>
     </w:p>
     <w:p>
@@ -4729,7 +4753,7 @@
         <w:rPr>
           <w:b/>
         </w:rPr>
-        <w:t xml:space="preserve">Data represents people. But people are not records. There is a need to engage the human behind the data, as people can never be fully represented in data.</w:t>
+        <w:t xml:space="preserve">Data represents people. But people are more than can be encapsulated in records. There is a need to engage the human behind the data, as people can never be fully represented in data.</w:t>
       </w:r>
       <w:r>
         <w:t xml:space="preserve"> </w:t>
@@ -5309,7 +5333,7 @@
         <w:t xml:space="preserve">’</w:t>
       </w:r>
       <w:r>
-        <w:t xml:space="preserve">. In fact, the attitude conveyed toward the individual is critical (as borne out in our Case Study Two findings (5.4.4.2, 5.4.4.3); Edwards and Elwyn, in their paper on shared decisionmaking, argue that</w:t>
+        <w:t xml:space="preserve">. In fact, the attitude conveyed toward the individual is critical (as borne out in our Case Study Two findings (5.4.4.2, 5.4.4.3); Edwards and Elwyn, in their paper on shared decision-making, argue that</w:t>
       </w:r>
       <w:r>
         <w:t xml:space="preserve"> </w:t>
@@ -5659,7 +5683,7 @@
         <w:t xml:space="preserve"> </w:t>
       </w:r>
       <w:r>
-        <w:t xml:space="preserve">There is a coldness to data. Facts, judgments and mistakes appear in print with equal weight, and without explanation or context. In both studies, the value of human contact accompanying data access was evident; in Case Study Two participants valued the GDPR responses that felt most human (5.4.4.3) and lamented the inability to discuss data or resolve questions (5.3.3, 5.4.2.3). In</w:t>
+        <w:t xml:space="preserve">There is a coldness to data. Facts, judgments and mistakes appear in print with equal weight, without explanation or context, seemingly a complete set of objective facts. In both studies, the value of human contact accompanying data access was evident; in Case Study Two participants valued the GDPR responses that felt most human (5.4.4.3) and lamented the inability to discuss data or resolve questions (5.3.3, 5.4.2.3). In</w:t>
       </w:r>
       <w:r>
         <w:t xml:space="preserve"> </w:t>
@@ -5735,7 +5759,7 @@
         <w:rPr>
           <w:b/>
         </w:rPr>
-        <w:t xml:space="preserve">Without involvement, people can never take a full and equitable role in processes that affect their life.</w:t>
+        <w:t xml:space="preserve">Without involvement, people cannot take a full and equitable role in processes that affect their life.</w:t>
       </w:r>
       <w:r>
         <w:t xml:space="preserve"> </w:t>
@@ -6170,7 +6194,7 @@
         <w:t xml:space="preserve"> </w:t>
       </w:r>
       <w:r>
-        <w:t xml:space="preserve">Through the above exploration of the six individual wants – visible, understandable, usable data paired with process transparency, individual oversight and decisionmaking involvement – exemplified through the Case Studies, we can see that the status quo of the data-centric world (2.1) is that lack of these capabilities reduces individual capacity to act, individuals are</w:t>
+        <w:t xml:space="preserve">Through the above exploration of the six individual wants – visible, understandable, usable data paired with process transparency, individual oversight and decision-making involvement – exemplified through the Case Studies, we can see that the status quo of the data-centric world (2.1) is that lack of these capabilities reduces individual capacity to act, individuals are</w:t>
       </w:r>
       <w:r>
         <w:t xml:space="preserve"> </w:t>
@@ -6235,7 +6259,7 @@
         <w:t xml:space="preserve"> </w:t>
       </w:r>
       <w:r>
-        <w:t xml:space="preserve">have an impact on individual’s sense of power; in Case Study Two, 45% of cases saw people experience a change in power after examining privacy policies, experiencing GDPR and scrutising responses. 29% felt a decrease in power, and 17% an increase. Notable also is the impact on trust that transparency caused - with 52% feeling more distrustful, having discovered unsatisfactory exertions of power by providers, and only 14% being sufficient reassured to increase their trust (5.3.4). It seems that data visibility and process transparency are a key first steps to shifting the power balance, but that this should be followed soon after with understanding (6.1.1), agency (6.1.3, 6.2.2) and involvement (6.2.3). While any one of the six of these data wants can be pursued to produce improvement in its own right, the combination of all six is likely to produce more than the sum of its parts, an empowered form of digital citizen.</w:t>
+        <w:t xml:space="preserve">have an impact on individual’s sense of power; in Case Study Two, 45% of cases saw people experience a change in power after examining privacy policies, experiencing GDPR and scrutinising responses. 29% felt a decrease in power, and 17% an increase. Notable also is the impact on trust that transparency caused - with 52% feeling more distrustful, having discovered unsatisfactory exertions of power by providers, and only 14% being sufficient reassured to increase their trust (5.3.4). It seems that data visibility and process transparency are a key first steps to shifting the power balance, but that this should be followed soon after with understanding (6.1.1), agency (6.1.3, 6.2.2) and involvement (6.2.3). While any one of the six of these data wants can be pursued to produce improvement in its own right, the combination of all six is likely to produce more than the sum of its parts, an empowered form of digital citizen.</w:t>
       </w:r>
     </w:p>
     <w:p>
@@ -6275,7 +6299,7 @@
         <w:t xml:space="preserve">)</w:t>
       </w:r>
       <w:r>
-        <w:t xml:space="preserve">. Shifting data interaction interfaces and processes to a more human-centric [2.3] model where people are controllers at the centre of their own personal data ecosystem (2.3.4) would be progressive and transformative, and not without cost, education, deployment and uptake challenges, but, as the families in Case Study One found, it is not hard to imagine data interfaces and service provider interactions that are more empowering and human-centric than the status quo - some companies targeted in Case Study Two do now offer extensive privacy hubs and explanations of data practices, while others do now offer interfaces solely for accessing data and exerting data rights, and while those approaches do not satisfy all of the data wants described in this chapter, they do show that organisations can choose to invest in involving people more with their data. In Case Study One participants recognised that it will take proactive action, not just by frontline workers but system designers and management policymakers, to challenge the prevalence of data-centric norms (4.3.4.3). If the locus of decisionmaking could be shifted towards supported individuals, this would give them a role to play as agents in the life of their data, allowing them to curate their own data self, the representation of them seen by the state, so that it is fair, accurate and representative [</w:t>
+        <w:t xml:space="preserve">. Shifting data interaction interfaces and processes to a more human-centric [2.3] model where people are controllers at the centre of their own personal data ecosystem (2.3.4) would be progressive and transformative, and not without cost, education, deployment and uptake challenges, but, as the families in Case Study One found, it is not hard to imagine data interfaces and service provider interactions that are more empowering and human-centric than the status quo - some companies targeted in Case Study Two do now offer extensive privacy hubs and explanations of data practices, while others do now offer interfaces solely for accessing data and exerting data rights, and while those approaches do not satisfy all of the data wants described in this chapter, they do show that organisations can choose to invest in involving people more with their data. In Case Study One participants recognised that it will take proactive action, not just by frontline workers but system designers and management policymakers, to challenge the prevalence of data-centric norms (4.3.4.3). If the locus of decision-making could be shifted towards supported individuals, this would give them a role to play as agents in the life of their data, allowing them to curate their own data self, the representation of them seen by the state, so that it is fair, accurate and representative [</w:t>
       </w:r>
       <w:r>
         <w:t xml:space="preserve">Bowyer</w:t>
@@ -6318,7 +6342,7 @@
         <w:rPr>
           <w:b/>
         </w:rPr>
-        <w:t xml:space="preserve">Empowering individuals with data would lead to a better future.</w:t>
+        <w:t xml:space="preserve">Empowering individuals with data should lead to a better future.</w:t>
       </w:r>
       <w:r>
         <w:t xml:space="preserve"> </w:t>
@@ -6368,7 +6392,7 @@
         <w:t xml:space="preserve">)</w:t>
       </w:r>
       <w:r>
-        <w:t xml:space="preserve">, delivering dynamic consent and ongoing involvement. Such a change in thinking, away from legal box-ticking (be it capturing informed consent or satisfying GDPR requests) and towards delivering an ongoing understanding of the collection and use of one’s data and a voice in what happens to it, would empower individuals and begin to move us towards that idealised future. In such a society the positive impacts of transparency would be evident, and the general principle that transparency allows trust to be earned, which can in turn benefit organisations themselves, could be applied in a wide range of service endeavours that are currently very closed, and would allow innovation in data access and process involvement to flourish.</w:t>
+        <w:t xml:space="preserve">, delivering dynamic consent and ongoing involvement. Such a change in thinking, away from legal box-ticking (be it capturing informed consent or satisfying GDPR requests) and towards delivering an ongoing understanding of the collection and use of one’s data and a voice in what happens to it, would empower individuals and begin to move us towards that idealised future. In such a society, the positive impacts of transparency would be evident. The general principle that transparency allows trust to be earned (which can in turn benefit organisations themselves) could be applied in a wide range of service endeavours that are currently very closed. This would allow innovation in data access and process involvement to flourish.</w:t>
       </w:r>
     </w:p>
     <w:bookmarkEnd w:id="28"/>

</xml_diff>

<commit_message>
fix typo and update website
</commit_message>
<xml_diff>
--- a/docx/chapter-6.docx
+++ b/docx/chapter-6.docx
@@ -141,7 +141,21 @@
         <w:t xml:space="preserve"> </w:t>
       </w:r>
       <w:r>
-        <w:t xml:space="preserve">To recap on the research objectives expressed in 3.3, these two RQs are:</w:t>
+        <w:t xml:space="preserve">To recap on the research objectives expressed in</w:t>
+      </w:r>
+      <w:r>
+        <w:t xml:space="preserve"> </w:t>
+      </w:r>
+      <w:hyperlink w:anchor="X9c68c54449dd45e3ffc6d16d2e2e55125c2895d">
+        <w:r>
+          <w:rPr>
+            <w:rStyle w:val="Hyperlink"/>
+          </w:rPr>
+          <w:t xml:space="preserve">3.3</w:t>
+        </w:r>
+      </w:hyperlink>
+      <w:r>
+        <w:t xml:space="preserve">, these two RQs are:</w:t>
       </w:r>
     </w:p>
     <w:p>
@@ -2361,7 +2375,7 @@
         <w:t xml:space="preserve"> </w:t>
       </w:r>
       <w:r>
-        <w:t xml:space="preserve">(4.3.2.1). Participant-designed interfaces in Case Study One included pie charts, graphs, spider diagrams and timelines, all designed to convey information more intuitively (4.3.2.1). In Case Study Two and prior GDPR requests, it was often the case that companies often returned data not in understandable forms that were less useful than the apps or websites those service providers offer. For example, run tracking apps such as Nike+ and Strava return route log information in XML-based TCX files which are meaningless without some analysis tool or visualisation. JSON files, a commonly returned data format, often use a timestamp format that is just a long number, not understandable by humans without extra work. Data was often returned in formats that were more a reflection of internal systems (e.g. screenshots, table dumps or exports) than being optimised for understanding (5.4.3.1), which some participants found useless. As P5 observed,</w:t>
+        <w:t xml:space="preserve">(4.3.2.1). Participant-designed interfaces in Case Study One included pie charts, graphs, spider diagrams and timelines, all designed to convey information more intuitively (4.3.2.1). In Case Study Two and prior GDPR requests, it was often the case that companies often returned data not in understandable forms that were less useful than the apps or websites those service providers offer. For example, run-tracking apps such as Nike+ and Strava return route log information in XML-based TCX files which are meaningless without some analysis tool or visualisation. JSON files, a commonly returned data format, often use a timestamp format that is just a long number, not understandable by humans without extra work. Data was often returned in formats that were more a reflection of internal systems (e.g. screenshots, table dumps or exports) than being optimised for understanding (5.4.3.1), which some participants found useless. As P5 observed,</w:t>
       </w:r>
       <w:r>
         <w:t xml:space="preserve"> </w:t>

</xml_diff>